<commit_message>
fill out test cases in docx
</commit_message>
<xml_diff>
--- a/CSCI 325 Midterm Prep - pair programming lab assignment.docx
+++ b/CSCI 325 Midterm Prep - pair programming lab assignment.docx
@@ -507,18 +507,18 @@
         <w:jc w:val="left"/>
         <w:rPr>
           <w:rFonts w:ascii="Calibri" w:hAnsi="Calibri" w:cs="Calibri" w:eastAsia="Calibri"/>
-          <w:color w:val="auto"/>
-          <w:spacing w:val="0"/>
-          <w:position w:val="0"/>
-          <w:sz w:val="22"/>
-          <w:u w:val="single"/>
-          <w:shd w:fill="auto" w:val="clear"/>
-        </w:rPr>
-      </w:pPr>
-      <w:r>
-        <w:rPr>
-          <w:rFonts w:ascii="Calibri" w:hAnsi="Calibri" w:cs="Calibri" w:eastAsia="Calibri"/>
-          <w:color w:val="auto"/>
+          <w:color w:val="FF0000"/>
+          <w:spacing w:val="0"/>
+          <w:position w:val="0"/>
+          <w:sz w:val="22"/>
+          <w:u w:val="single"/>
+          <w:shd w:fill="auto" w:val="clear"/>
+        </w:rPr>
+      </w:pPr>
+      <w:r>
+        <w:rPr>
+          <w:rFonts w:ascii="Calibri" w:hAnsi="Calibri" w:cs="Calibri" w:eastAsia="Calibri"/>
+          <w:color w:val="FF0000"/>
           <w:spacing w:val="0"/>
           <w:position w:val="0"/>
           <w:sz w:val="22"/>
@@ -535,18 +535,18 @@
         <w:jc w:val="left"/>
         <w:rPr>
           <w:rFonts w:ascii="Calibri" w:hAnsi="Calibri" w:cs="Calibri" w:eastAsia="Calibri"/>
-          <w:color w:val="auto"/>
-          <w:spacing w:val="0"/>
-          <w:position w:val="0"/>
-          <w:sz w:val="22"/>
-          <w:u w:val="single"/>
-          <w:shd w:fill="auto" w:val="clear"/>
-        </w:rPr>
-      </w:pPr>
-      <w:r>
-        <w:rPr>
-          <w:rFonts w:ascii="Calibri" w:hAnsi="Calibri" w:cs="Calibri" w:eastAsia="Calibri"/>
-          <w:color w:val="auto"/>
+          <w:color w:val="FF0000"/>
+          <w:spacing w:val="0"/>
+          <w:position w:val="0"/>
+          <w:sz w:val="22"/>
+          <w:u w:val="single"/>
+          <w:shd w:fill="auto" w:val="clear"/>
+        </w:rPr>
+      </w:pPr>
+      <w:r>
+        <w:rPr>
+          <w:rFonts w:ascii="Calibri" w:hAnsi="Calibri" w:cs="Calibri" w:eastAsia="Calibri"/>
+          <w:color w:val="FF0000"/>
           <w:spacing w:val="0"/>
           <w:position w:val="0"/>
           <w:sz w:val="22"/>
@@ -563,18 +563,18 @@
         <w:jc w:val="left"/>
         <w:rPr>
           <w:rFonts w:ascii="Calibri" w:hAnsi="Calibri" w:cs="Calibri" w:eastAsia="Calibri"/>
-          <w:color w:val="auto"/>
-          <w:spacing w:val="0"/>
-          <w:position w:val="0"/>
-          <w:sz w:val="22"/>
-          <w:u w:val="single"/>
-          <w:shd w:fill="auto" w:val="clear"/>
-        </w:rPr>
-      </w:pPr>
-      <w:r>
-        <w:rPr>
-          <w:rFonts w:ascii="Calibri" w:hAnsi="Calibri" w:cs="Calibri" w:eastAsia="Calibri"/>
-          <w:color w:val="auto"/>
+          <w:color w:val="FF0000"/>
+          <w:spacing w:val="0"/>
+          <w:position w:val="0"/>
+          <w:sz w:val="22"/>
+          <w:u w:val="single"/>
+          <w:shd w:fill="auto" w:val="clear"/>
+        </w:rPr>
+      </w:pPr>
+      <w:r>
+        <w:rPr>
+          <w:rFonts w:ascii="Calibri" w:hAnsi="Calibri" w:cs="Calibri" w:eastAsia="Calibri"/>
+          <w:color w:val="FF0000"/>
           <w:spacing w:val="0"/>
           <w:position w:val="0"/>
           <w:sz w:val="22"/>
@@ -591,18 +591,18 @@
         <w:jc w:val="left"/>
         <w:rPr>
           <w:rFonts w:ascii="Calibri" w:hAnsi="Calibri" w:cs="Calibri" w:eastAsia="Calibri"/>
-          <w:color w:val="auto"/>
-          <w:spacing w:val="0"/>
-          <w:position w:val="0"/>
-          <w:sz w:val="22"/>
-          <w:u w:val="single"/>
-          <w:shd w:fill="auto" w:val="clear"/>
-        </w:rPr>
-      </w:pPr>
-      <w:r>
-        <w:rPr>
-          <w:rFonts w:ascii="Calibri" w:hAnsi="Calibri" w:cs="Calibri" w:eastAsia="Calibri"/>
-          <w:color w:val="auto"/>
+          <w:color w:val="FF0000"/>
+          <w:spacing w:val="0"/>
+          <w:position w:val="0"/>
+          <w:sz w:val="22"/>
+          <w:u w:val="single"/>
+          <w:shd w:fill="auto" w:val="clear"/>
+        </w:rPr>
+      </w:pPr>
+      <w:r>
+        <w:rPr>
+          <w:rFonts w:ascii="Calibri" w:hAnsi="Calibri" w:cs="Calibri" w:eastAsia="Calibri"/>
+          <w:color w:val="FF0000"/>
           <w:spacing w:val="0"/>
           <w:position w:val="0"/>
           <w:sz w:val="22"/>
@@ -620,18 +620,18 @@
         <w:jc w:val="left"/>
         <w:rPr>
           <w:rFonts w:ascii="Calibri" w:hAnsi="Calibri" w:cs="Calibri" w:eastAsia="Calibri"/>
-          <w:color w:val="auto"/>
-          <w:spacing w:val="0"/>
-          <w:position w:val="0"/>
-          <w:sz w:val="22"/>
-          <w:u w:val="single"/>
-          <w:shd w:fill="auto" w:val="clear"/>
-        </w:rPr>
-      </w:pPr>
-      <w:r>
-        <w:rPr>
-          <w:rFonts w:ascii="Calibri" w:hAnsi="Calibri" w:cs="Calibri" w:eastAsia="Calibri"/>
-          <w:color w:val="auto"/>
+          <w:color w:val="FF0000"/>
+          <w:spacing w:val="0"/>
+          <w:position w:val="0"/>
+          <w:sz w:val="22"/>
+          <w:u w:val="single"/>
+          <w:shd w:fill="auto" w:val="clear"/>
+        </w:rPr>
+      </w:pPr>
+      <w:r>
+        <w:rPr>
+          <w:rFonts w:ascii="Calibri" w:hAnsi="Calibri" w:cs="Calibri" w:eastAsia="Calibri"/>
+          <w:color w:val="FF0000"/>
           <w:spacing w:val="0"/>
           <w:position w:val="0"/>
           <w:sz w:val="22"/>
@@ -648,18 +648,18 @@
         <w:jc w:val="left"/>
         <w:rPr>
           <w:rFonts w:ascii="Calibri" w:hAnsi="Calibri" w:cs="Calibri" w:eastAsia="Calibri"/>
-          <w:color w:val="auto"/>
-          <w:spacing w:val="0"/>
-          <w:position w:val="0"/>
-          <w:sz w:val="22"/>
-          <w:u w:val="single"/>
-          <w:shd w:fill="auto" w:val="clear"/>
-        </w:rPr>
-      </w:pPr>
-      <w:r>
-        <w:rPr>
-          <w:rFonts w:ascii="Calibri" w:hAnsi="Calibri" w:cs="Calibri" w:eastAsia="Calibri"/>
-          <w:color w:val="auto"/>
+          <w:color w:val="FF0000"/>
+          <w:spacing w:val="0"/>
+          <w:position w:val="0"/>
+          <w:sz w:val="22"/>
+          <w:u w:val="single"/>
+          <w:shd w:fill="auto" w:val="clear"/>
+        </w:rPr>
+      </w:pPr>
+      <w:r>
+        <w:rPr>
+          <w:rFonts w:ascii="Calibri" w:hAnsi="Calibri" w:cs="Calibri" w:eastAsia="Calibri"/>
+          <w:color w:val="FF0000"/>
           <w:spacing w:val="0"/>
           <w:position w:val="0"/>
           <w:sz w:val="22"/>
@@ -676,18 +676,18 @@
         <w:jc w:val="left"/>
         <w:rPr>
           <w:rFonts w:ascii="Calibri" w:hAnsi="Calibri" w:cs="Calibri" w:eastAsia="Calibri"/>
-          <w:color w:val="auto"/>
-          <w:spacing w:val="0"/>
-          <w:position w:val="0"/>
-          <w:sz w:val="22"/>
-          <w:u w:val="single"/>
-          <w:shd w:fill="auto" w:val="clear"/>
-        </w:rPr>
-      </w:pPr>
-      <w:r>
-        <w:rPr>
-          <w:rFonts w:ascii="Calibri" w:hAnsi="Calibri" w:cs="Calibri" w:eastAsia="Calibri"/>
-          <w:color w:val="auto"/>
+          <w:color w:val="FF0000"/>
+          <w:spacing w:val="0"/>
+          <w:position w:val="0"/>
+          <w:sz w:val="22"/>
+          <w:u w:val="single"/>
+          <w:shd w:fill="auto" w:val="clear"/>
+        </w:rPr>
+      </w:pPr>
+      <w:r>
+        <w:rPr>
+          <w:rFonts w:ascii="Calibri" w:hAnsi="Calibri" w:cs="Calibri" w:eastAsia="Calibri"/>
+          <w:color w:val="FF0000"/>
           <w:spacing w:val="0"/>
           <w:position w:val="0"/>
           <w:sz w:val="22"/>
@@ -704,18 +704,18 @@
         <w:jc w:val="left"/>
         <w:rPr>
           <w:rFonts w:ascii="Calibri" w:hAnsi="Calibri" w:cs="Calibri" w:eastAsia="Calibri"/>
-          <w:color w:val="auto"/>
-          <w:spacing w:val="0"/>
-          <w:position w:val="0"/>
-          <w:sz w:val="22"/>
-          <w:u w:val="single"/>
-          <w:shd w:fill="auto" w:val="clear"/>
-        </w:rPr>
-      </w:pPr>
-      <w:r>
-        <w:rPr>
-          <w:rFonts w:ascii="Calibri" w:hAnsi="Calibri" w:cs="Calibri" w:eastAsia="Calibri"/>
-          <w:color w:val="auto"/>
+          <w:color w:val="FF0000"/>
+          <w:spacing w:val="0"/>
+          <w:position w:val="0"/>
+          <w:sz w:val="22"/>
+          <w:u w:val="single"/>
+          <w:shd w:fill="auto" w:val="clear"/>
+        </w:rPr>
+      </w:pPr>
+      <w:r>
+        <w:rPr>
+          <w:rFonts w:ascii="Calibri" w:hAnsi="Calibri" w:cs="Calibri" w:eastAsia="Calibri"/>
+          <w:color w:val="FF0000"/>
           <w:spacing w:val="0"/>
           <w:position w:val="0"/>
           <w:sz w:val="22"/>
@@ -733,17 +733,17 @@
         <w:jc w:val="left"/>
         <w:rPr>
           <w:rFonts w:ascii="Calibri" w:hAnsi="Calibri" w:cs="Calibri" w:eastAsia="Calibri"/>
-          <w:color w:val="auto"/>
-          <w:spacing w:val="0"/>
-          <w:position w:val="0"/>
-          <w:sz w:val="22"/>
-          <w:shd w:fill="auto" w:val="clear"/>
-        </w:rPr>
-      </w:pPr>
-      <w:r>
-        <w:rPr>
-          <w:rFonts w:ascii="Calibri" w:hAnsi="Calibri" w:cs="Calibri" w:eastAsia="Calibri"/>
-          <w:color w:val="auto"/>
+          <w:color w:val="FF0000"/>
+          <w:spacing w:val="0"/>
+          <w:position w:val="0"/>
+          <w:sz w:val="22"/>
+          <w:shd w:fill="auto" w:val="clear"/>
+        </w:rPr>
+      </w:pPr>
+      <w:r>
+        <w:rPr>
+          <w:rFonts w:ascii="Calibri" w:hAnsi="Calibri" w:cs="Calibri" w:eastAsia="Calibri"/>
+          <w:color w:val="FF0000"/>
           <w:spacing w:val="0"/>
           <w:position w:val="0"/>
           <w:sz w:val="22"/>
@@ -780,7 +780,19 @@
           <w:sz w:val="22"/>
           <w:shd w:fill="auto" w:val="clear"/>
         </w:rPr>
-        <w:t xml:space="preserve">When coders do what you did in steps #4-#5, what is it called?(5pts) _________________________</w:t>
+        <w:t xml:space="preserve">When coders do what you did in steps #4-#5, what is it called?(5pts) </w:t>
+      </w:r>
+      <w:r>
+        <w:rPr>
+          <w:rFonts w:ascii="Calibri" w:hAnsi="Calibri" w:cs="Calibri" w:eastAsia="Calibri"/>
+          <w:color w:val="FF0000"/>
+          <w:spacing w:val="0"/>
+          <w:position w:val="0"/>
+          <w:sz w:val="22"/>
+          <w:u w:val="single"/>
+          <w:shd w:fill="auto" w:val="clear"/>
+        </w:rPr>
+        <w:t xml:space="preserve">_________________________Function overloading</w:t>
       </w:r>
     </w:p>
     <w:p>
@@ -845,13 +857,14 @@
       <w:r>
         <w:rPr>
           <w:rFonts w:ascii="Calibri" w:hAnsi="Calibri" w:cs="Calibri" w:eastAsia="Calibri"/>
-          <w:color w:val="auto"/>
-          <w:spacing w:val="0"/>
-          <w:position w:val="0"/>
-          <w:sz w:val="22"/>
-          <w:shd w:fill="auto" w:val="clear"/>
-        </w:rPr>
-        <w:t xml:space="preserve">_________________________________________________________________________________</w:t>
+          <w:color w:val="FF0000"/>
+          <w:spacing w:val="0"/>
+          <w:position w:val="0"/>
+          <w:sz w:val="22"/>
+          <w:u w:val="single"/>
+          <w:shd w:fill="auto" w:val="clear"/>
+        </w:rPr>
+        <w:t xml:space="preserve">PrintVehicle()</w:t>
       </w:r>
     </w:p>
     <w:p>
@@ -896,7 +909,30 @@
           <w:sz w:val="22"/>
           <w:shd w:fill="auto" w:val="clear"/>
         </w:rPr>
-        <w:t xml:space="preserve">What is this called when we do what you did in step #7? (5pts) ______________________________</w:t>
+        <w:t xml:space="preserve">What is this called when we do what you did in step #7? (5pts) </w:t>
+      </w:r>
+      <w:r>
+        <w:rPr>
+          <w:rFonts w:ascii="Calibri" w:hAnsi="Calibri" w:cs="Calibri" w:eastAsia="Calibri"/>
+          <w:color w:val="FF0000"/>
+          <w:spacing w:val="0"/>
+          <w:position w:val="0"/>
+          <w:sz w:val="22"/>
+          <w:shd w:fill="auto" w:val="clear"/>
+        </w:rPr>
+        <w:t xml:space="preserve">_________________</w:t>
+      </w:r>
+      <w:r>
+        <w:rPr>
+          <w:rFonts w:ascii="Calibri" w:hAnsi="Calibri" w:cs="Calibri" w:eastAsia="Calibri"/>
+          <w:color w:val="FF0000"/>
+          <w:spacing w:val="0"/>
+          <w:position w:val="0"/>
+          <w:sz w:val="22"/>
+          <w:u w:val="single"/>
+          <w:shd w:fill="auto" w:val="clear"/>
+        </w:rPr>
+        <w:t xml:space="preserve">Function overriding</w:t>
       </w:r>
     </w:p>
     <w:p>
@@ -961,39 +997,14 @@
       <w:r>
         <w:rPr>
           <w:rFonts w:ascii="Calibri" w:hAnsi="Calibri" w:cs="Calibri" w:eastAsia="Calibri"/>
-          <w:color w:val="auto"/>
-          <w:spacing w:val="0"/>
-          <w:position w:val="0"/>
-          <w:sz w:val="22"/>
-          <w:shd w:fill="auto" w:val="clear"/>
-        </w:rPr>
-        <w:t xml:space="preserve">_________________________________________________________________________________</w:t>
-      </w:r>
-    </w:p>
-    <w:p>
-      <w:pPr>
-        <w:spacing w:before="0" w:after="160" w:line="259"/>
-        <w:ind w:right="0" w:left="360" w:firstLine="0"/>
-        <w:jc w:val="left"/>
-        <w:rPr>
-          <w:rFonts w:ascii="Calibri" w:hAnsi="Calibri" w:cs="Calibri" w:eastAsia="Calibri"/>
-          <w:color w:val="auto"/>
-          <w:spacing w:val="0"/>
-          <w:position w:val="0"/>
-          <w:sz w:val="22"/>
-          <w:shd w:fill="auto" w:val="clear"/>
-        </w:rPr>
-      </w:pPr>
-      <w:r>
-        <w:rPr>
-          <w:rFonts w:ascii="Calibri" w:hAnsi="Calibri" w:cs="Calibri" w:eastAsia="Calibri"/>
-          <w:color w:val="auto"/>
-          <w:spacing w:val="0"/>
-          <w:position w:val="0"/>
-          <w:sz w:val="22"/>
-          <w:shd w:fill="auto" w:val="clear"/>
-        </w:rPr>
-        <w:t xml:space="preserve">_________________________________________________________________________________</w:t>
+          <w:color w:val="FF0000"/>
+          <w:spacing w:val="0"/>
+          <w:position w:val="0"/>
+          <w:sz w:val="22"/>
+          <w:u w:val="single"/>
+          <w:shd w:fill="auto" w:val="clear"/>
+        </w:rPr>
+        <w:t xml:space="preserve">Encapsulation is hiding certain data from external use while having unhidden functions that work with that hidden data.</w:t>
       </w:r>
     </w:p>
     <w:p>
@@ -1049,7 +1060,18 @@
           <w:sz w:val="22"/>
           <w:shd w:fill="auto" w:val="clear"/>
         </w:rPr>
-        <w:t xml:space="preserve">_(a)__________________________________________________________________________</w:t>
+        <w:t xml:space="preserve">_(a)</w:t>
+      </w:r>
+      <w:r>
+        <w:rPr>
+          <w:rFonts w:ascii="Calibri" w:hAnsi="Calibri" w:cs="Calibri" w:eastAsia="Calibri"/>
+          <w:color w:val="FF0000"/>
+          <w:spacing w:val="0"/>
+          <w:position w:val="0"/>
+          <w:sz w:val="22"/>
+          <w:shd w:fill="auto" w:val="clear"/>
+        </w:rPr>
+        <w:t xml:space="preserve"> Create a Vehicle using the constructor that takes in a name and speed</w:t>
       </w:r>
     </w:p>
     <w:p>
@@ -1101,7 +1123,18 @@
           <w:sz w:val="22"/>
           <w:shd w:fill="auto" w:val="clear"/>
         </w:rPr>
-        <w:t xml:space="preserve">_(b)___________________________________________________________________________</w:t>
+        <w:t xml:space="preserve">_(b) </w:t>
+      </w:r>
+      <w:r>
+        <w:rPr>
+          <w:rFonts w:ascii="Calibri" w:hAnsi="Calibri" w:cs="Calibri" w:eastAsia="Calibri"/>
+          <w:color w:val="FF0000"/>
+          <w:spacing w:val="0"/>
+          <w:position w:val="0"/>
+          <w:sz w:val="22"/>
+          <w:shd w:fill="auto" w:val="clear"/>
+        </w:rPr>
+        <w:t xml:space="preserve">Create a Car using the constructor that takes in the car make, model, year, and speed</w:t>
       </w:r>
     </w:p>
     <w:p>
@@ -1153,7 +1186,18 @@
           <w:sz w:val="22"/>
           <w:shd w:fill="auto" w:val="clear"/>
         </w:rPr>
-        <w:t xml:space="preserve">_(c)__________________________________________________________________________</w:t>
+        <w:t xml:space="preserve">_(c)</w:t>
+      </w:r>
+      <w:r>
+        <w:rPr>
+          <w:rFonts w:ascii="Calibri" w:hAnsi="Calibri" w:cs="Calibri" w:eastAsia="Calibri"/>
+          <w:color w:val="FF0000"/>
+          <w:spacing w:val="0"/>
+          <w:position w:val="0"/>
+          <w:sz w:val="22"/>
+          <w:shd w:fill="auto" w:val="clear"/>
+        </w:rPr>
+        <w:t xml:space="preserve"> Call PrintVehicle() on the Vehicle that we made and see if it only outputs the vehicle's name and speed.</w:t>
       </w:r>
     </w:p>
     <w:p>
@@ -1205,7 +1249,18 @@
           <w:sz w:val="22"/>
           <w:shd w:fill="auto" w:val="clear"/>
         </w:rPr>
-        <w:t xml:space="preserve">_(d)___________________________________________________________________________</w:t>
+        <w:t xml:space="preserve">_(d)</w:t>
+      </w:r>
+      <w:r>
+        <w:rPr>
+          <w:rFonts w:ascii="Calibri" w:hAnsi="Calibri" w:cs="Calibri" w:eastAsia="Calibri"/>
+          <w:color w:val="FF0000"/>
+          <w:spacing w:val="0"/>
+          <w:position w:val="0"/>
+          <w:sz w:val="22"/>
+          <w:shd w:fill="auto" w:val="clear"/>
+        </w:rPr>
+        <w:t xml:space="preserve"> Call PrintVehicle() on the Car that we made and see if it outputs the car's model and year on top of its name and speed that we got from the super (Vehicle)</w:t>
       </w:r>
     </w:p>
     <w:p>
@@ -1257,7 +1312,18 @@
           <w:sz w:val="22"/>
           <w:shd w:fill="auto" w:val="clear"/>
         </w:rPr>
-        <w:t xml:space="preserve">_(e)___________________________________________________________________________</w:t>
+        <w:t xml:space="preserve">_(e)</w:t>
+      </w:r>
+      <w:r>
+        <w:rPr>
+          <w:rFonts w:ascii="Calibri" w:hAnsi="Calibri" w:cs="Calibri" w:eastAsia="Calibri"/>
+          <w:color w:val="FF0000"/>
+          <w:spacing w:val="0"/>
+          <w:position w:val="0"/>
+          <w:sz w:val="22"/>
+          <w:shd w:fill="auto" w:val="clear"/>
+        </w:rPr>
+        <w:t xml:space="preserve"> Call PrintVehicle() on our Vehicle and then call SetSpeed() and set the Vehicle's speed to something. Then call PrintVehicle() again and see if the Vehicle's speed has changed</w:t>
       </w:r>
     </w:p>
     <w:p>
@@ -1309,7 +1375,29 @@
           <w:sz w:val="22"/>
           <w:shd w:fill="auto" w:val="clear"/>
         </w:rPr>
-        <w:t xml:space="preserve">_(f)___________________________________________________________________________</w:t>
+        <w:t xml:space="preserve">_(f</w:t>
+      </w:r>
+      <w:r>
+        <w:rPr>
+          <w:rFonts w:ascii="Calibri" w:hAnsi="Calibri" w:cs="Calibri" w:eastAsia="Calibri"/>
+          <w:color w:val="auto"/>
+          <w:spacing w:val="0"/>
+          <w:position w:val="0"/>
+          <w:sz w:val="22"/>
+          <w:shd w:fill="auto" w:val="clear"/>
+        </w:rPr>
+        <w:t xml:space="preserve">)</w:t>
+      </w:r>
+      <w:r>
+        <w:rPr>
+          <w:rFonts w:ascii="Calibri" w:hAnsi="Calibri" w:cs="Calibri" w:eastAsia="Calibri"/>
+          <w:color w:val="FF0000"/>
+          <w:spacing w:val="0"/>
+          <w:position w:val="0"/>
+          <w:sz w:val="22"/>
+          <w:shd w:fill="auto" w:val="clear"/>
+        </w:rPr>
+        <w:t xml:space="preserve"> Call PrintVehicle() on our Car and then call SetModel() and set the Vehicle's model to something. Then call PrintVehicle() again and see if the Car's model name has changed</w:t>
       </w:r>
     </w:p>
     <w:p>
@@ -1361,7 +1449,18 @@
           <w:sz w:val="22"/>
           <w:shd w:fill="auto" w:val="clear"/>
         </w:rPr>
-        <w:t xml:space="preserve">_(g)___________________________________________________________________________</w:t>
+        <w:t xml:space="preserve">_(g)</w:t>
+      </w:r>
+      <w:r>
+        <w:rPr>
+          <w:rFonts w:ascii="Calibri" w:hAnsi="Calibri" w:cs="Calibri" w:eastAsia="Calibri"/>
+          <w:color w:val="FF0000"/>
+          <w:spacing w:val="0"/>
+          <w:position w:val="0"/>
+          <w:sz w:val="22"/>
+          <w:shd w:fill="auto" w:val="clear"/>
+        </w:rPr>
+        <w:t xml:space="preserve"> Make another Car using the default constructor (the one with no parameters) and ensure that all the member's are initialized to 0 if a numeric value or "None" if a String</w:t>
       </w:r>
     </w:p>
     <w:p>
@@ -1413,7 +1512,29 @@
           <w:sz w:val="22"/>
           <w:shd w:fill="auto" w:val="clear"/>
         </w:rPr>
-        <w:t xml:space="preserve">_(h)___________________________________________________________________________</w:t>
+        <w:t xml:space="preserve">_(h) </w:t>
+      </w:r>
+      <w:r>
+        <w:rPr>
+          <w:rFonts w:ascii="Calibri" w:hAnsi="Calibri" w:cs="Calibri" w:eastAsia="Calibri"/>
+          <w:color w:val="FF0000"/>
+          <w:spacing w:val="0"/>
+          <w:position w:val="0"/>
+          <w:sz w:val="22"/>
+          <w:shd w:fill="auto" w:val="clear"/>
+        </w:rPr>
+        <w:t xml:space="preserve">Make another Vehicle using the </w:t>
+      </w:r>
+      <w:r>
+        <w:rPr>
+          <w:rFonts w:ascii="Calibri" w:hAnsi="Calibri" w:cs="Calibri" w:eastAsia="Calibri"/>
+          <w:color w:val="FF0000"/>
+          <w:spacing w:val="0"/>
+          <w:position w:val="0"/>
+          <w:sz w:val="22"/>
+          <w:shd w:fill="auto" w:val="clear"/>
+        </w:rPr>
+        <w:t xml:space="preserve">default constructor (the one with no parameters) and ensure that name is initialized to "None" and speed is initialized to 0</w:t>
       </w:r>
     </w:p>
     <w:p>

</xml_diff>